<commit_message>
updated assignment of Day-7
</commit_message>
<xml_diff>
--- a/Day-7/Assignment.docx
+++ b/Day-7/Assignment.docx
@@ -9,6 +9,7 @@
           <w:bCs w:val="1"/>
           <w:sz w:val="36"/>
           <w:szCs w:val="36"/>
+          <w:u w:val="none"/>
         </w:rPr>
       </w:pPr>
       <w:r>
@@ -4145,20 +4146,6 @@
         <w:ind w:left="0"/>
         <w:jc w:val="left"/>
       </w:pPr>
-    </w:p>
-    <w:p>
-      <w:pPr>
-        <w:pStyle w:val="Normal"/>
-        <w:ind w:left="0"/>
-        <w:jc w:val="left"/>
-      </w:pPr>
-    </w:p>
-    <w:p>
-      <w:pPr>
-        <w:pStyle w:val="Normal"/>
-        <w:ind w:left="0"/>
-        <w:jc w:val="left"/>
-      </w:pPr>
       <w:r>
         <w:rPr>
           <w:b w:val="1"/>
@@ -4224,8 +4211,8 @@
       </w:r>
       <w:r>
         <w:rPr>
-          <w:b w:val="0"/>
-          <w:bCs w:val="0"/>
+          <w:b w:val="1"/>
+          <w:bCs w:val="1"/>
           <w:sz w:val="22"/>
           <w:szCs w:val="22"/>
         </w:rPr>
@@ -4233,12 +4220,21 @@
       </w:r>
       <w:r>
         <w:rPr>
-          <w:b w:val="0"/>
-          <w:bCs w:val="0"/>
-          <w:sz w:val="22"/>
-          <w:szCs w:val="22"/>
-        </w:rPr>
-        <w:t xml:space="preserve"> into:</w:t>
+          <w:b w:val="1"/>
+          <w:bCs w:val="1"/>
+          <w:sz w:val="22"/>
+          <w:szCs w:val="22"/>
+        </w:rPr>
+        <w:t xml:space="preserve"> </w:t>
+      </w:r>
+      <w:r>
+        <w:rPr>
+          <w:b w:val="0"/>
+          <w:bCs w:val="0"/>
+          <w:sz w:val="22"/>
+          <w:szCs w:val="22"/>
+        </w:rPr>
+        <w:t>into:</w:t>
       </w:r>
     </w:p>
     <w:p>
@@ -5703,7 +5699,7 @@
           <w:sz w:val="22"/>
           <w:szCs w:val="22"/>
         </w:rPr>
-        <w:t>}}</w:t>
+        <w:t>}</w:t>
       </w:r>
       <w:r>
         <w:br/>
@@ -5887,6 +5883,15 @@
       </w:r>
       <w:r>
         <w:tab/>
+      </w:r>
+      <w:r>
+        <w:rPr>
+          <w:b w:val="0"/>
+          <w:bCs w:val="0"/>
+          <w:sz w:val="22"/>
+          <w:szCs w:val="22"/>
+        </w:rPr>
+        <w:t>}</w:t>
       </w:r>
       <w:r>
         <w:rPr>
@@ -6470,7 +6475,7 @@
           <w:sz w:val="22"/>
           <w:szCs w:val="22"/>
         </w:rPr>
-        <w:t>}}</w:t>
+        <w:t>}</w:t>
       </w:r>
       <w:r>
         <w:br/>
@@ -6491,22 +6496,594 @@
         </w:rPr>
         <w:t xml:space="preserve">public </w:t>
       </w:r>
+      <w:r>
+        <w:rPr>
+          <w:b w:val="0"/>
+          <w:bCs w:val="0"/>
+          <w:sz w:val="22"/>
+          <w:szCs w:val="22"/>
+        </w:rPr>
+        <w:t>System(</w:t>
+      </w:r>
+      <w:r>
+        <w:rPr>
+          <w:b w:val="0"/>
+          <w:bCs w:val="0"/>
+          <w:color w:val="00B0F0"/>
+          <w:sz w:val="22"/>
+          <w:szCs w:val="22"/>
+        </w:rPr>
+        <w:t>System</w:t>
+      </w:r>
+      <w:r>
+        <w:rPr>
+          <w:b w:val="0"/>
+          <w:bCs w:val="0"/>
+          <w:sz w:val="22"/>
+          <w:szCs w:val="22"/>
+        </w:rPr>
+        <w:t xml:space="preserve"> </w:t>
+      </w:r>
+      <w:r>
+        <w:rPr>
+          <w:b w:val="0"/>
+          <w:bCs w:val="0"/>
+          <w:sz w:val="22"/>
+          <w:szCs w:val="22"/>
+        </w:rPr>
+        <w:t>sys){</w:t>
+      </w:r>
+      <w:r>
+        <w:br/>
+      </w:r>
+      <w:r>
+        <w:tab/>
+      </w:r>
+      <w:r>
+        <w:tab/>
+      </w:r>
+      <w:r>
+        <w:tab/>
+      </w:r>
+      <w:proofErr w:type="spellStart"/>
+      <w:r>
+        <w:rPr>
+          <w:b w:val="0"/>
+          <w:bCs w:val="0"/>
+          <w:color w:val="00B0F0"/>
+          <w:sz w:val="22"/>
+          <w:szCs w:val="22"/>
+        </w:rPr>
+        <w:t>this</w:t>
+      </w:r>
+      <w:r>
+        <w:rPr>
+          <w:b w:val="0"/>
+          <w:bCs w:val="0"/>
+          <w:sz w:val="22"/>
+          <w:szCs w:val="22"/>
+        </w:rPr>
+        <w:t>.RAMSize</w:t>
+      </w:r>
+      <w:proofErr w:type="spellEnd"/>
+      <w:r>
+        <w:rPr>
+          <w:b w:val="0"/>
+          <w:bCs w:val="0"/>
+          <w:sz w:val="22"/>
+          <w:szCs w:val="22"/>
+        </w:rPr>
+        <w:t xml:space="preserve"> = </w:t>
+      </w:r>
+      <w:proofErr w:type="spellStart"/>
+      <w:r>
+        <w:rPr>
+          <w:b w:val="0"/>
+          <w:bCs w:val="0"/>
+          <w:sz w:val="22"/>
+          <w:szCs w:val="22"/>
+        </w:rPr>
+        <w:t>sys.RAMSize</w:t>
+      </w:r>
+      <w:proofErr w:type="spellEnd"/>
+      <w:r>
+        <w:rPr>
+          <w:b w:val="0"/>
+          <w:bCs w:val="0"/>
+          <w:sz w:val="22"/>
+          <w:szCs w:val="22"/>
+        </w:rPr>
+        <w:t>;</w:t>
+      </w:r>
+      <w:r>
+        <w:br/>
+      </w:r>
+      <w:r>
+        <w:tab/>
+      </w:r>
+      <w:r>
+        <w:tab/>
+      </w:r>
+      <w:r>
+        <w:tab/>
+      </w:r>
+      <w:proofErr w:type="spellStart"/>
+      <w:r>
+        <w:rPr>
+          <w:b w:val="0"/>
+          <w:bCs w:val="0"/>
+          <w:color w:val="00B0F0"/>
+          <w:sz w:val="22"/>
+          <w:szCs w:val="22"/>
+        </w:rPr>
+        <w:t>this</w:t>
+      </w:r>
+      <w:r>
+        <w:rPr>
+          <w:b w:val="0"/>
+          <w:bCs w:val="0"/>
+          <w:sz w:val="22"/>
+          <w:szCs w:val="22"/>
+        </w:rPr>
+        <w:t>.ROMSize</w:t>
+      </w:r>
+      <w:proofErr w:type="spellEnd"/>
+      <w:r>
+        <w:rPr>
+          <w:b w:val="0"/>
+          <w:bCs w:val="0"/>
+          <w:sz w:val="22"/>
+          <w:szCs w:val="22"/>
+        </w:rPr>
+        <w:t xml:space="preserve"> = </w:t>
+      </w:r>
+      <w:proofErr w:type="spellStart"/>
+      <w:r>
+        <w:rPr>
+          <w:b w:val="0"/>
+          <w:bCs w:val="0"/>
+          <w:sz w:val="22"/>
+          <w:szCs w:val="22"/>
+        </w:rPr>
+        <w:t>sys.ROMSize</w:t>
+      </w:r>
+      <w:proofErr w:type="spellEnd"/>
+      <w:r>
+        <w:rPr>
+          <w:b w:val="0"/>
+          <w:bCs w:val="0"/>
+          <w:sz w:val="22"/>
+          <w:szCs w:val="22"/>
+        </w:rPr>
+        <w:t>;</w:t>
+      </w:r>
+      <w:r>
+        <w:br/>
+      </w:r>
+      <w:r>
+        <w:tab/>
+      </w:r>
+      <w:r>
+        <w:tab/>
+      </w:r>
+      <w:r>
+        <w:tab/>
+      </w:r>
+      <w:r>
+        <w:rPr>
+          <w:b w:val="0"/>
+          <w:bCs w:val="0"/>
+          <w:sz w:val="22"/>
+          <w:szCs w:val="22"/>
+        </w:rPr>
+        <w:t>}</w:t>
+      </w:r>
+      <w:r>
+        <w:rPr>
+          <w:b w:val="0"/>
+          <w:bCs w:val="0"/>
+          <w:sz w:val="22"/>
+          <w:szCs w:val="22"/>
+        </w:rPr>
+        <w:t>}</w:t>
+      </w:r>
+    </w:p>
+    <w:p>
+      <w:pPr>
+        <w:pStyle w:val="ListParagraph"/>
+        <w:numPr>
+          <w:ilvl w:val="0"/>
+          <w:numId w:val="5"/>
+        </w:numPr>
+        <w:jc w:val="left"/>
+        <w:rPr>
+          <w:rFonts w:ascii="Calibri" w:hAnsi="Calibri" w:eastAsia="Calibri" w:cs="Calibri" w:asciiTheme="minorAscii" w:hAnsiTheme="minorAscii" w:eastAsiaTheme="minorAscii" w:cstheme="minorAscii"/>
+          <w:b w:val="0"/>
+          <w:bCs w:val="0"/>
+          <w:i w:val="0"/>
+          <w:iCs w:val="0"/>
+          <w:color w:val="00B0F0"/>
+          <w:sz w:val="22"/>
+          <w:szCs w:val="22"/>
+        </w:rPr>
+      </w:pPr>
+      <w:r>
+        <w:rPr>
+          <w:b w:val="0"/>
+          <w:bCs w:val="0"/>
+          <w:i w:val="0"/>
+          <w:iCs w:val="0"/>
+          <w:sz w:val="22"/>
+          <w:szCs w:val="22"/>
+          <w:u w:val="single"/>
+        </w:rPr>
+        <w:t>Private Constructor</w:t>
+      </w:r>
+      <w:r>
+        <w:rPr>
+          <w:b w:val="0"/>
+          <w:bCs w:val="0"/>
+          <w:i w:val="0"/>
+          <w:iCs w:val="0"/>
+          <w:sz w:val="22"/>
+          <w:szCs w:val="22"/>
+          <w:u w:val="none"/>
+        </w:rPr>
+        <w:t xml:space="preserve">: is </w:t>
+      </w:r>
+      <w:r>
+        <w:rPr>
+          <w:b w:val="0"/>
+          <w:bCs w:val="0"/>
+          <w:i w:val="0"/>
+          <w:iCs w:val="0"/>
+          <w:sz w:val="22"/>
+          <w:szCs w:val="22"/>
+          <w:u w:val="none"/>
+        </w:rPr>
+        <w:t>the one wh</w:t>
+      </w:r>
+      <w:r>
+        <w:rPr>
+          <w:b w:val="0"/>
+          <w:bCs w:val="0"/>
+          <w:i w:val="0"/>
+          <w:iCs w:val="0"/>
+          <w:sz w:val="22"/>
+          <w:szCs w:val="22"/>
+          <w:u w:val="none"/>
+        </w:rPr>
+        <w:t xml:space="preserve">ich cannot be accessed outside the class, hence if a class consists of </w:t>
+      </w:r>
       <w:proofErr w:type="gramStart"/>
       <w:r>
         <w:rPr>
           <w:b w:val="0"/>
           <w:bCs w:val="0"/>
-          <w:sz w:val="22"/>
-          <w:szCs w:val="22"/>
-        </w:rPr>
-        <w:t>System(</w:t>
+          <w:i w:val="0"/>
+          <w:iCs w:val="0"/>
+          <w:sz w:val="22"/>
+          <w:szCs w:val="22"/>
+          <w:u w:val="none"/>
+        </w:rPr>
+        <w:t>a</w:t>
       </w:r>
       <w:proofErr w:type="gramEnd"/>
       <w:r>
         <w:rPr>
           <w:b w:val="0"/>
           <w:bCs w:val="0"/>
-          <w:color w:val="00B0F0"/>
+          <w:i w:val="0"/>
+          <w:iCs w:val="0"/>
+          <w:sz w:val="22"/>
+          <w:szCs w:val="22"/>
+          <w:u w:val="none"/>
+        </w:rPr>
+        <w:t xml:space="preserve"> only the single constructor then the object of the class cannot be created outside the class</w:t>
+      </w:r>
+      <w:r>
+        <w:rPr>
+          <w:b w:val="0"/>
+          <w:bCs w:val="0"/>
+          <w:i w:val="0"/>
+          <w:iCs w:val="0"/>
+          <w:sz w:val="22"/>
+          <w:szCs w:val="22"/>
+          <w:u w:val="none"/>
+        </w:rPr>
+        <w:t>. The object of the class can be created within the members of the class such as functions or nested classes.</w:t>
+      </w:r>
+      <w:r>
+        <w:rPr>
+          <w:b w:val="0"/>
+          <w:bCs w:val="0"/>
+          <w:i w:val="0"/>
+          <w:iCs w:val="0"/>
+          <w:sz w:val="22"/>
+          <w:szCs w:val="22"/>
+          <w:u w:val="none"/>
+        </w:rPr>
+        <w:t xml:space="preserve"> It can be parameterized or parameter-less.</w:t>
+      </w:r>
+      <w:r>
+        <w:br/>
+      </w:r>
+      <w:r>
+        <w:rPr>
+          <w:b w:val="0"/>
+          <w:bCs w:val="0"/>
+          <w:i w:val="0"/>
+          <w:iCs w:val="0"/>
+          <w:sz w:val="22"/>
+          <w:szCs w:val="22"/>
+          <w:u w:val="none"/>
+        </w:rPr>
+        <w:t>Syntax:</w:t>
+      </w:r>
+      <w:r>
+        <w:tab/>
+      </w:r>
+      <w:r>
+        <w:tab/>
+      </w:r>
+      <w:r>
+        <w:tab/>
+      </w:r>
+      <w:r>
+        <w:rPr>
+          <w:b w:val="0"/>
+          <w:bCs w:val="0"/>
+          <w:i w:val="0"/>
+          <w:iCs w:val="0"/>
+          <w:color w:val="00B0F0"/>
+          <w:sz w:val="22"/>
+          <w:szCs w:val="22"/>
+          <w:u w:val="none"/>
+        </w:rPr>
+        <w:t xml:space="preserve">private </w:t>
+      </w:r>
+      <w:r>
+        <w:rPr>
+          <w:b w:val="0"/>
+          <w:bCs w:val="0"/>
+          <w:i w:val="0"/>
+          <w:iCs w:val="0"/>
+          <w:sz w:val="22"/>
+          <w:szCs w:val="22"/>
+          <w:u w:val="none"/>
+        </w:rPr>
+        <w:t>&lt;class-name</w:t>
+      </w:r>
+      <w:r>
+        <w:rPr>
+          <w:b w:val="0"/>
+          <w:bCs w:val="0"/>
+          <w:i w:val="0"/>
+          <w:iCs w:val="0"/>
+          <w:sz w:val="22"/>
+          <w:szCs w:val="22"/>
+          <w:u w:val="none"/>
+        </w:rPr>
+        <w:t>&gt;(</w:t>
+      </w:r>
+      <w:r>
+        <w:rPr>
+          <w:b w:val="0"/>
+          <w:bCs w:val="0"/>
+          <w:i w:val="0"/>
+          <w:iCs w:val="0"/>
+          <w:sz w:val="22"/>
+          <w:szCs w:val="22"/>
+          <w:u w:val="none"/>
+        </w:rPr>
+        <w:t>){</w:t>
+      </w:r>
+      <w:r>
+        <w:rPr>
+          <w:b w:val="0"/>
+          <w:bCs w:val="0"/>
+          <w:i w:val="0"/>
+          <w:iCs w:val="0"/>
+          <w:sz w:val="22"/>
+          <w:szCs w:val="22"/>
+          <w:u w:val="none"/>
+        </w:rPr>
+        <w:t>}</w:t>
+      </w:r>
+      <w:r>
+        <w:br/>
+      </w:r>
+      <w:r>
+        <w:rPr>
+          <w:b w:val="0"/>
+          <w:bCs w:val="0"/>
+          <w:i w:val="0"/>
+          <w:iCs w:val="0"/>
+          <w:sz w:val="22"/>
+          <w:szCs w:val="22"/>
+          <w:u w:val="none"/>
+        </w:rPr>
+        <w:t>Example:</w:t>
+      </w:r>
+      <w:r>
+        <w:tab/>
+      </w:r>
+      <w:r>
+        <w:tab/>
+      </w:r>
+      <w:r>
+        <w:tab/>
+      </w:r>
+      <w:r>
+        <w:rPr>
+          <w:b w:val="0"/>
+          <w:bCs w:val="0"/>
+          <w:color w:val="00B0F0"/>
+          <w:sz w:val="22"/>
+          <w:szCs w:val="22"/>
+        </w:rPr>
+        <w:t xml:space="preserve">class </w:t>
+      </w:r>
+      <w:r>
+        <w:rPr>
+          <w:b w:val="0"/>
+          <w:bCs w:val="0"/>
+          <w:sz w:val="22"/>
+          <w:szCs w:val="22"/>
+        </w:rPr>
+        <w:t>System{</w:t>
+      </w:r>
+      <w:r>
+        <w:br/>
+      </w:r>
+      <w:r>
+        <w:tab/>
+      </w:r>
+      <w:r>
+        <w:tab/>
+      </w:r>
+      <w:r>
+        <w:tab/>
+      </w:r>
+      <w:r>
+        <w:rPr>
+          <w:b w:val="0"/>
+          <w:bCs w:val="0"/>
+          <w:color w:val="00B0F0"/>
+          <w:sz w:val="22"/>
+          <w:szCs w:val="22"/>
+        </w:rPr>
+        <w:t>static string</w:t>
+      </w:r>
+      <w:r>
+        <w:rPr>
+          <w:b w:val="0"/>
+          <w:bCs w:val="0"/>
+          <w:sz w:val="22"/>
+          <w:szCs w:val="22"/>
+        </w:rPr>
+        <w:t xml:space="preserve"> cabinet;</w:t>
+      </w:r>
+      <w:r>
+        <w:br/>
+      </w:r>
+      <w:r>
+        <w:tab/>
+      </w:r>
+      <w:r>
+        <w:tab/>
+      </w:r>
+      <w:r>
+        <w:tab/>
+      </w:r>
+      <w:r>
+        <w:rPr>
+          <w:b w:val="0"/>
+          <w:bCs w:val="0"/>
+          <w:color w:val="00B0F0"/>
+          <w:sz w:val="22"/>
+          <w:szCs w:val="22"/>
+        </w:rPr>
+        <w:t xml:space="preserve">private int </w:t>
+      </w:r>
+      <w:proofErr w:type="spellStart"/>
+      <w:r>
+        <w:rPr>
+          <w:b w:val="0"/>
+          <w:bCs w:val="0"/>
+          <w:sz w:val="22"/>
+          <w:szCs w:val="22"/>
+        </w:rPr>
+        <w:t>RAMSize</w:t>
+      </w:r>
+      <w:proofErr w:type="spellEnd"/>
+      <w:r>
+        <w:rPr>
+          <w:b w:val="0"/>
+          <w:bCs w:val="0"/>
+          <w:sz w:val="22"/>
+          <w:szCs w:val="22"/>
+        </w:rPr>
+        <w:t xml:space="preserve">;               </w:t>
+      </w:r>
+      <w:r>
+        <w:br/>
+      </w:r>
+      <w:r>
+        <w:tab/>
+      </w:r>
+      <w:r>
+        <w:tab/>
+      </w:r>
+      <w:r>
+        <w:tab/>
+      </w:r>
+      <w:r>
+        <w:rPr>
+          <w:b w:val="0"/>
+          <w:bCs w:val="0"/>
+          <w:color w:val="00B0F0"/>
+          <w:sz w:val="22"/>
+          <w:szCs w:val="22"/>
+        </w:rPr>
+        <w:t xml:space="preserve">private int </w:t>
+      </w:r>
+      <w:proofErr w:type="spellStart"/>
+      <w:r>
+        <w:rPr>
+          <w:b w:val="0"/>
+          <w:bCs w:val="0"/>
+          <w:sz w:val="22"/>
+          <w:szCs w:val="22"/>
+        </w:rPr>
+        <w:t>ROMSize</w:t>
+      </w:r>
+      <w:proofErr w:type="spellEnd"/>
+      <w:r>
+        <w:rPr>
+          <w:b w:val="0"/>
+          <w:bCs w:val="0"/>
+          <w:sz w:val="22"/>
+          <w:szCs w:val="22"/>
+        </w:rPr>
+        <w:t>;</w:t>
+      </w:r>
+      <w:r>
+        <w:tab/>
+      </w:r>
+      <w:r>
+        <w:br/>
+      </w:r>
+      <w:r>
+        <w:tab/>
+      </w:r>
+      <w:r>
+        <w:tab/>
+      </w:r>
+      <w:r>
+        <w:rPr>
+          <w:b w:val="0"/>
+          <w:bCs w:val="0"/>
+          <w:color w:val="00B0F0"/>
+          <w:sz w:val="22"/>
+          <w:szCs w:val="22"/>
+        </w:rPr>
+        <w:t>private</w:t>
+      </w:r>
+      <w:r>
+        <w:rPr>
+          <w:b w:val="0"/>
+          <w:bCs w:val="0"/>
+          <w:color w:val="00B0F0"/>
+          <w:sz w:val="22"/>
+          <w:szCs w:val="22"/>
+        </w:rPr>
+        <w:t xml:space="preserve"> </w:t>
+      </w:r>
+      <w:r>
+        <w:rPr>
+          <w:b w:val="0"/>
+          <w:bCs w:val="0"/>
           <w:sz w:val="22"/>
           <w:szCs w:val="22"/>
         </w:rPr>
@@ -6519,8 +7096,1160 @@
           <w:sz w:val="22"/>
           <w:szCs w:val="22"/>
         </w:rPr>
+        <w:t>(){</w:t>
+      </w:r>
+      <w:r>
+        <w:br/>
+      </w:r>
+      <w:r>
+        <w:tab/>
+      </w:r>
+      <w:r>
+        <w:tab/>
+      </w:r>
+      <w:r>
+        <w:tab/>
+      </w:r>
+      <w:r>
+        <w:rPr>
+          <w:b w:val="0"/>
+          <w:bCs w:val="0"/>
+          <w:sz w:val="22"/>
+          <w:szCs w:val="22"/>
+        </w:rPr>
+        <w:t>cabinet = “ATX”;}</w:t>
+      </w:r>
+      <w:r>
+        <w:rPr>
+          <w:b w:val="0"/>
+          <w:bCs w:val="0"/>
+          <w:sz w:val="22"/>
+          <w:szCs w:val="22"/>
+        </w:rPr>
+        <w:t>}</w:t>
+      </w:r>
+    </w:p>
+    <w:p>
+      <w:pPr>
+        <w:pStyle w:val="Normal"/>
+        <w:ind w:left="0"/>
+        <w:jc w:val="left"/>
+        <w:rPr>
+          <w:b w:val="0"/>
+          <w:bCs w:val="0"/>
+          <w:sz w:val="22"/>
+          <w:szCs w:val="22"/>
+        </w:rPr>
+      </w:pPr>
+    </w:p>
+    <w:p>
+      <w:pPr>
+        <w:pStyle w:val="Normal"/>
+        <w:ind w:left="0"/>
+        <w:jc w:val="left"/>
+        <w:rPr>
+          <w:b w:val="0"/>
+          <w:bCs w:val="0"/>
+          <w:sz w:val="22"/>
+          <w:szCs w:val="22"/>
+        </w:rPr>
+      </w:pPr>
+    </w:p>
+    <w:p>
+      <w:pPr>
+        <w:pStyle w:val="Normal"/>
+        <w:ind w:left="0"/>
+        <w:jc w:val="left"/>
+        <w:rPr>
+          <w:b w:val="0"/>
+          <w:bCs w:val="0"/>
+          <w:sz w:val="22"/>
+          <w:szCs w:val="22"/>
+        </w:rPr>
+      </w:pPr>
+    </w:p>
+    <w:p>
+      <w:pPr>
+        <w:pStyle w:val="Normal"/>
+        <w:ind w:left="0"/>
+        <w:jc w:val="left"/>
+        <w:rPr>
+          <w:b w:val="0"/>
+          <w:bCs w:val="0"/>
+          <w:sz w:val="22"/>
+          <w:szCs w:val="22"/>
+        </w:rPr>
+      </w:pPr>
+    </w:p>
+    <w:p>
+      <w:pPr>
+        <w:pStyle w:val="Normal"/>
+        <w:ind w:left="0"/>
+        <w:jc w:val="left"/>
+        <w:rPr>
+          <w:b w:val="0"/>
+          <w:bCs w:val="0"/>
+          <w:sz w:val="22"/>
+          <w:szCs w:val="22"/>
+        </w:rPr>
+      </w:pPr>
+    </w:p>
+    <w:p>
+      <w:pPr>
+        <w:pStyle w:val="Normal"/>
+        <w:ind w:left="0"/>
+        <w:jc w:val="left"/>
+        <w:rPr>
+          <w:b w:val="0"/>
+          <w:bCs w:val="0"/>
+          <w:sz w:val="22"/>
+          <w:szCs w:val="22"/>
+        </w:rPr>
+      </w:pPr>
+    </w:p>
+    <w:p>
+      <w:pPr>
+        <w:pStyle w:val="Normal"/>
+        <w:ind w:left="0"/>
+        <w:jc w:val="left"/>
+        <w:rPr>
+          <w:b w:val="0"/>
+          <w:bCs w:val="0"/>
+          <w:sz w:val="22"/>
+          <w:szCs w:val="22"/>
+        </w:rPr>
+      </w:pPr>
+    </w:p>
+    <w:p>
+      <w:pPr>
+        <w:pStyle w:val="Normal"/>
+        <w:ind w:left="0"/>
+        <w:jc w:val="left"/>
+        <w:rPr>
+          <w:b w:val="0"/>
+          <w:bCs w:val="0"/>
+          <w:sz w:val="22"/>
+          <w:szCs w:val="22"/>
+        </w:rPr>
+      </w:pPr>
+    </w:p>
+    <w:p>
+      <w:pPr>
+        <w:pStyle w:val="Normal"/>
+        <w:ind w:left="0"/>
+        <w:jc w:val="left"/>
+        <w:rPr>
+          <w:b w:val="0"/>
+          <w:bCs w:val="0"/>
+          <w:sz w:val="22"/>
+          <w:szCs w:val="22"/>
+        </w:rPr>
+      </w:pPr>
+    </w:p>
+    <w:p>
+      <w:pPr>
+        <w:pStyle w:val="Normal"/>
+        <w:ind w:left="0"/>
+        <w:jc w:val="left"/>
+        <w:rPr>
+          <w:b w:val="0"/>
+          <w:bCs w:val="0"/>
+          <w:sz w:val="22"/>
+          <w:szCs w:val="22"/>
+        </w:rPr>
+      </w:pPr>
+    </w:p>
+    <w:p>
+      <w:pPr>
+        <w:pStyle w:val="Normal"/>
+        <w:ind w:left="0"/>
+        <w:jc w:val="left"/>
+        <w:rPr>
+          <w:b w:val="1"/>
+          <w:bCs w:val="1"/>
+          <w:sz w:val="36"/>
+          <w:szCs w:val="36"/>
+        </w:rPr>
+      </w:pPr>
+      <w:r>
+        <w:rPr>
+          <w:b w:val="1"/>
+          <w:bCs w:val="1"/>
+          <w:sz w:val="36"/>
+          <w:szCs w:val="36"/>
+        </w:rPr>
+        <w:t xml:space="preserve">Virtual: </w:t>
+      </w:r>
+    </w:p>
+    <w:p>
+      <w:pPr>
+        <w:pStyle w:val="Normal"/>
+        <w:ind w:left="0"/>
+        <w:jc w:val="left"/>
+        <w:rPr>
+          <w:b w:val="0"/>
+          <w:bCs w:val="0"/>
+          <w:sz w:val="22"/>
+          <w:szCs w:val="22"/>
+        </w:rPr>
+      </w:pPr>
+      <w:r>
+        <w:rPr>
+          <w:b w:val="0"/>
+          <w:bCs w:val="0"/>
+          <w:sz w:val="22"/>
+          <w:szCs w:val="22"/>
+        </w:rPr>
+        <w:t>It is a keyword which is</w:t>
+      </w:r>
+      <w:r>
+        <w:rPr>
+          <w:b w:val="0"/>
+          <w:bCs w:val="0"/>
+          <w:sz w:val="22"/>
+          <w:szCs w:val="22"/>
+        </w:rPr>
+        <w:t xml:space="preserve"> used in the parent class so that the function can be overridden by the derived class or the child class.</w:t>
+      </w:r>
+      <w:r>
+        <w:br/>
+      </w:r>
+      <w:r>
+        <w:rPr>
+          <w:b w:val="0"/>
+          <w:bCs w:val="0"/>
+          <w:sz w:val="22"/>
+          <w:szCs w:val="22"/>
+        </w:rPr>
+        <w:t>Syntax:</w:t>
+      </w:r>
+      <w:r>
+        <w:tab/>
+      </w:r>
+      <w:r>
+        <w:tab/>
+      </w:r>
+      <w:r>
+        <w:tab/>
+      </w:r>
+      <w:r>
+        <w:rPr>
+          <w:b w:val="0"/>
+          <w:bCs w:val="0"/>
+          <w:color w:val="00B0F0"/>
+          <w:sz w:val="22"/>
+          <w:szCs w:val="22"/>
+        </w:rPr>
+        <w:t>&lt;access-modifier&gt; virtual &lt;return-type&gt;</w:t>
+      </w:r>
+      <w:r>
+        <w:rPr>
+          <w:b w:val="0"/>
+          <w:bCs w:val="0"/>
+          <w:sz w:val="22"/>
+          <w:szCs w:val="22"/>
+        </w:rPr>
+        <w:t xml:space="preserve"> &lt;function-name&gt;(parameter-list){}</w:t>
+      </w:r>
+      <w:r>
+        <w:br/>
+      </w:r>
+      <w:r>
+        <w:rPr>
+          <w:b w:val="0"/>
+          <w:bCs w:val="0"/>
+          <w:sz w:val="22"/>
+          <w:szCs w:val="22"/>
+        </w:rPr>
+        <w:t>Example:</w:t>
+      </w:r>
+      <w:r>
+        <w:tab/>
+      </w:r>
+      <w:r>
+        <w:tab/>
+      </w:r>
+      <w:r>
+        <w:tab/>
+      </w:r>
+      <w:r>
+        <w:rPr>
+          <w:b w:val="0"/>
+          <w:bCs w:val="0"/>
+          <w:color w:val="00B0F0"/>
+          <w:sz w:val="22"/>
+          <w:szCs w:val="22"/>
+        </w:rPr>
+        <w:t>class</w:t>
+      </w:r>
+      <w:r>
+        <w:rPr>
+          <w:b w:val="0"/>
+          <w:bCs w:val="0"/>
+          <w:sz w:val="22"/>
+          <w:szCs w:val="22"/>
+        </w:rPr>
+        <w:t xml:space="preserve"> Vehicle{</w:t>
+      </w:r>
+      <w:r>
+        <w:br/>
+      </w:r>
+      <w:r>
+        <w:tab/>
+      </w:r>
+      <w:r>
+        <w:tab/>
+      </w:r>
+      <w:r>
+        <w:tab/>
+      </w:r>
+      <w:r>
+        <w:tab/>
+      </w:r>
+      <w:r>
+        <w:tab/>
+      </w:r>
+      <w:r>
+        <w:rPr>
+          <w:b w:val="0"/>
+          <w:bCs w:val="0"/>
+          <w:color w:val="00B0F0"/>
+          <w:sz w:val="22"/>
+          <w:szCs w:val="22"/>
+        </w:rPr>
+        <w:t>public int</w:t>
+      </w:r>
+      <w:r>
+        <w:rPr>
+          <w:b w:val="0"/>
+          <w:bCs w:val="0"/>
+          <w:sz w:val="22"/>
+          <w:szCs w:val="22"/>
+        </w:rPr>
+        <w:t xml:space="preserve"> milage { </w:t>
+      </w:r>
+      <w:r>
+        <w:rPr>
+          <w:b w:val="0"/>
+          <w:bCs w:val="0"/>
+          <w:color w:val="00B0F0"/>
+          <w:sz w:val="22"/>
+          <w:szCs w:val="22"/>
+        </w:rPr>
+        <w:t>get; set;</w:t>
+      </w:r>
+      <w:r>
+        <w:rPr>
+          <w:b w:val="0"/>
+          <w:bCs w:val="0"/>
+          <w:sz w:val="22"/>
+          <w:szCs w:val="22"/>
+        </w:rPr>
+        <w:t xml:space="preserve"> }</w:t>
+      </w:r>
+      <w:r>
+        <w:br/>
+      </w:r>
+      <w:r>
+        <w:tab/>
+      </w:r>
+      <w:r>
+        <w:tab/>
+      </w:r>
+      <w:r>
+        <w:tab/>
+      </w:r>
+      <w:r>
+        <w:tab/>
+      </w:r>
+      <w:r>
+        <w:tab/>
+      </w:r>
+      <w:r>
+        <w:rPr>
+          <w:b w:val="0"/>
+          <w:bCs w:val="0"/>
+          <w:color w:val="00B0F0"/>
+          <w:sz w:val="22"/>
+          <w:szCs w:val="22"/>
+        </w:rPr>
+        <w:t>public string</w:t>
+      </w:r>
+      <w:r>
+        <w:rPr>
+          <w:b w:val="0"/>
+          <w:bCs w:val="0"/>
+          <w:sz w:val="22"/>
+          <w:szCs w:val="22"/>
+        </w:rPr>
+        <w:t xml:space="preserve"> type </w:t>
+      </w:r>
+      <w:proofErr w:type="gramStart"/>
+      <w:r>
+        <w:rPr>
+          <w:b w:val="0"/>
+          <w:bCs w:val="0"/>
+          <w:sz w:val="22"/>
+          <w:szCs w:val="22"/>
+        </w:rPr>
+        <w:t xml:space="preserve">{ </w:t>
+      </w:r>
+      <w:r>
+        <w:rPr>
+          <w:b w:val="0"/>
+          <w:bCs w:val="0"/>
+          <w:color w:val="00B0F0"/>
+          <w:sz w:val="22"/>
+          <w:szCs w:val="22"/>
+        </w:rPr>
+        <w:t>get</w:t>
+      </w:r>
+      <w:proofErr w:type="gramEnd"/>
+      <w:r>
+        <w:rPr>
+          <w:b w:val="0"/>
+          <w:bCs w:val="0"/>
+          <w:sz w:val="22"/>
+          <w:szCs w:val="22"/>
+        </w:rPr>
+        <w:t xml:space="preserve">; </w:t>
+      </w:r>
+      <w:r>
+        <w:rPr>
+          <w:b w:val="0"/>
+          <w:bCs w:val="0"/>
+          <w:color w:val="00B0F0"/>
+          <w:sz w:val="22"/>
+          <w:szCs w:val="22"/>
+        </w:rPr>
+        <w:t>set</w:t>
+      </w:r>
+      <w:proofErr w:type="gramStart"/>
+      <w:r>
+        <w:rPr>
+          <w:b w:val="0"/>
+          <w:bCs w:val="0"/>
+          <w:sz w:val="22"/>
+          <w:szCs w:val="22"/>
+        </w:rPr>
+        <w:t>; }</w:t>
+      </w:r>
+      <w:proofErr w:type="gramEnd"/>
+      <w:r>
+        <w:br/>
+      </w:r>
+      <w:r>
+        <w:tab/>
+      </w:r>
+      <w:r>
+        <w:tab/>
+      </w:r>
+      <w:r>
+        <w:tab/>
+      </w:r>
+      <w:r>
+        <w:tab/>
+      </w:r>
+      <w:r>
+        <w:tab/>
+      </w:r>
+      <w:r>
+        <w:rPr>
+          <w:b w:val="0"/>
+          <w:bCs w:val="0"/>
+          <w:color w:val="00B0F0"/>
+          <w:sz w:val="22"/>
+          <w:szCs w:val="22"/>
+        </w:rPr>
+        <w:t>public virtual int</w:t>
+      </w:r>
+      <w:r>
+        <w:rPr>
+          <w:b w:val="0"/>
+          <w:bCs w:val="0"/>
+          <w:sz w:val="22"/>
+          <w:szCs w:val="22"/>
+        </w:rPr>
+        <w:t xml:space="preserve"> Engine(){</w:t>
+      </w:r>
+      <w:r>
+        <w:br/>
+      </w:r>
+      <w:r>
+        <w:tab/>
+      </w:r>
+      <w:r>
+        <w:tab/>
+      </w:r>
+      <w:r>
+        <w:tab/>
+      </w:r>
+      <w:r>
+        <w:tab/>
+      </w:r>
+      <w:r>
+        <w:tab/>
+      </w:r>
+      <w:proofErr w:type="spellStart"/>
+      <w:r>
+        <w:rPr>
+          <w:b w:val="0"/>
+          <w:bCs w:val="0"/>
+          <w:color w:val="00B0F0"/>
+          <w:sz w:val="22"/>
+          <w:szCs w:val="22"/>
+        </w:rPr>
+        <w:t>Console.WriteLine</w:t>
+      </w:r>
+      <w:proofErr w:type="spellEnd"/>
+      <w:r>
+        <w:rPr>
+          <w:b w:val="0"/>
+          <w:bCs w:val="0"/>
+          <w:sz w:val="22"/>
+          <w:szCs w:val="22"/>
+        </w:rPr>
+        <w:t>(“Parent Engine</w:t>
+      </w:r>
+      <w:r>
+        <w:rPr>
+          <w:b w:val="0"/>
+          <w:bCs w:val="0"/>
+          <w:sz w:val="22"/>
+          <w:szCs w:val="22"/>
+        </w:rPr>
+        <w:t xml:space="preserve"> v8</w:t>
+      </w:r>
+      <w:r>
+        <w:rPr>
+          <w:b w:val="0"/>
+          <w:bCs w:val="0"/>
+          <w:sz w:val="22"/>
+          <w:szCs w:val="22"/>
+        </w:rPr>
+        <w:t>”); }</w:t>
+      </w:r>
+      <w:r>
+        <w:br/>
+      </w:r>
+      <w:r>
+        <w:tab/>
+      </w:r>
+      <w:r>
+        <w:tab/>
+      </w:r>
+      <w:r>
+        <w:tab/>
+      </w:r>
+      <w:r>
+        <w:tab/>
+      </w:r>
+      <w:r>
+        <w:tab/>
+      </w:r>
+      <w:r>
+        <w:rPr>
+          <w:b w:val="0"/>
+          <w:bCs w:val="0"/>
+          <w:sz w:val="22"/>
+          <w:szCs w:val="22"/>
+        </w:rPr>
+        <w:t>}</w:t>
+      </w:r>
+    </w:p>
+    <w:p>
+      <w:pPr>
+        <w:pStyle w:val="Normal"/>
+        <w:ind w:left="0"/>
+        <w:jc w:val="left"/>
+        <w:rPr>
+          <w:b w:val="1"/>
+          <w:bCs w:val="1"/>
+          <w:sz w:val="36"/>
+          <w:szCs w:val="36"/>
+        </w:rPr>
+      </w:pPr>
+      <w:r>
+        <w:rPr>
+          <w:b w:val="1"/>
+          <w:bCs w:val="1"/>
+          <w:sz w:val="36"/>
+          <w:szCs w:val="36"/>
+        </w:rPr>
+        <w:t xml:space="preserve">Override: </w:t>
+      </w:r>
+    </w:p>
+    <w:p>
+      <w:pPr>
+        <w:pStyle w:val="Normal"/>
+        <w:ind w:left="0"/>
+        <w:jc w:val="left"/>
+        <w:rPr>
+          <w:b w:val="1"/>
+          <w:bCs w:val="1"/>
+          <w:sz w:val="36"/>
+          <w:szCs w:val="36"/>
+        </w:rPr>
+      </w:pPr>
+      <w:r>
+        <w:rPr>
+          <w:b w:val="0"/>
+          <w:bCs w:val="0"/>
+          <w:sz w:val="22"/>
+          <w:szCs w:val="22"/>
+        </w:rPr>
+        <w:t xml:space="preserve">It is a keyword which is used in the child class so that the function can be override by the class. </w:t>
+      </w:r>
+      <w:r>
+        <w:rPr>
+          <w:b w:val="0"/>
+          <w:bCs w:val="0"/>
+          <w:sz w:val="22"/>
+          <w:szCs w:val="22"/>
+        </w:rPr>
+        <w:t xml:space="preserve">If the child class did not override the </w:t>
+      </w:r>
+      <w:proofErr w:type="gramStart"/>
+      <w:r>
+        <w:rPr>
+          <w:b w:val="0"/>
+          <w:bCs w:val="0"/>
+          <w:sz w:val="22"/>
+          <w:szCs w:val="22"/>
+        </w:rPr>
+        <w:t>function</w:t>
+      </w:r>
+      <w:proofErr w:type="gramEnd"/>
+      <w:r>
+        <w:rPr>
+          <w:b w:val="0"/>
+          <w:bCs w:val="0"/>
+          <w:sz w:val="22"/>
+          <w:szCs w:val="22"/>
+        </w:rPr>
+        <w:t xml:space="preserve"> then the function of the parent class can be used by the base class.</w:t>
+      </w:r>
+      <w:r>
+        <w:br/>
+      </w:r>
+      <w:r>
+        <w:rPr>
+          <w:b w:val="0"/>
+          <w:bCs w:val="0"/>
+          <w:sz w:val="22"/>
+          <w:szCs w:val="22"/>
+        </w:rPr>
+        <w:t>Syntax:</w:t>
+      </w:r>
+      <w:r>
+        <w:tab/>
+      </w:r>
+      <w:r>
+        <w:tab/>
+      </w:r>
+      <w:r>
+        <w:tab/>
+      </w:r>
+      <w:r>
+        <w:rPr>
+          <w:b w:val="0"/>
+          <w:bCs w:val="0"/>
+          <w:color w:val="00B0F0"/>
+          <w:sz w:val="22"/>
+          <w:szCs w:val="22"/>
+        </w:rPr>
+        <w:t>&lt;access-modifier&gt; virtual &lt;return-type&gt;</w:t>
+      </w:r>
+      <w:r>
+        <w:rPr>
+          <w:b w:val="0"/>
+          <w:bCs w:val="0"/>
+          <w:sz w:val="22"/>
+          <w:szCs w:val="22"/>
+        </w:rPr>
+        <w:t xml:space="preserve"> &lt;function-name&gt;(parameter-</w:t>
+      </w:r>
+      <w:proofErr w:type="gramStart"/>
+      <w:r>
+        <w:rPr>
+          <w:b w:val="0"/>
+          <w:bCs w:val="0"/>
+          <w:sz w:val="22"/>
+          <w:szCs w:val="22"/>
+        </w:rPr>
+        <w:t>list){</w:t>
+      </w:r>
+      <w:proofErr w:type="gramEnd"/>
+      <w:r>
+        <w:rPr>
+          <w:b w:val="0"/>
+          <w:bCs w:val="0"/>
+          <w:sz w:val="22"/>
+          <w:szCs w:val="22"/>
+        </w:rPr>
+        <w:t>}</w:t>
+      </w:r>
+      <w:r>
+        <w:br/>
+      </w:r>
+      <w:r>
+        <w:rPr>
+          <w:b w:val="0"/>
+          <w:bCs w:val="0"/>
+          <w:sz w:val="22"/>
+          <w:szCs w:val="22"/>
+        </w:rPr>
+        <w:t>Example:</w:t>
+      </w:r>
+      <w:r>
+        <w:tab/>
+      </w:r>
+      <w:r>
+        <w:tab/>
+      </w:r>
+      <w:r>
+        <w:tab/>
+      </w:r>
+      <w:r>
+        <w:rPr>
+          <w:b w:val="0"/>
+          <w:bCs w:val="0"/>
+          <w:color w:val="00B0F0"/>
+          <w:sz w:val="22"/>
+          <w:szCs w:val="22"/>
+        </w:rPr>
+        <w:t>class</w:t>
+      </w:r>
+      <w:r>
+        <w:rPr>
+          <w:b w:val="0"/>
+          <w:bCs w:val="0"/>
+          <w:sz w:val="22"/>
+          <w:szCs w:val="22"/>
+        </w:rPr>
         <w:t xml:space="preserve"> </w:t>
       </w:r>
+      <w:r>
+        <w:rPr>
+          <w:b w:val="0"/>
+          <w:bCs w:val="0"/>
+          <w:sz w:val="22"/>
+          <w:szCs w:val="22"/>
+        </w:rPr>
+        <w:t>Car: Vehicle</w:t>
+      </w:r>
+      <w:r>
+        <w:rPr>
+          <w:b w:val="0"/>
+          <w:bCs w:val="0"/>
+          <w:sz w:val="22"/>
+          <w:szCs w:val="22"/>
+        </w:rPr>
+        <w:t>{</w:t>
+      </w:r>
+      <w:r>
+        <w:br/>
+      </w:r>
+      <w:r>
+        <w:tab/>
+      </w:r>
+      <w:r>
+        <w:tab/>
+      </w:r>
+      <w:r>
+        <w:tab/>
+      </w:r>
+      <w:r>
+        <w:tab/>
+      </w:r>
+      <w:r>
+        <w:tab/>
+      </w:r>
+      <w:r>
+        <w:rPr>
+          <w:b w:val="0"/>
+          <w:bCs w:val="0"/>
+          <w:color w:val="00B0F0"/>
+          <w:sz w:val="22"/>
+          <w:szCs w:val="22"/>
+        </w:rPr>
+        <w:t xml:space="preserve">public </w:t>
+      </w:r>
+      <w:r>
+        <w:rPr>
+          <w:b w:val="0"/>
+          <w:bCs w:val="0"/>
+          <w:color w:val="00B0F0"/>
+          <w:sz w:val="22"/>
+          <w:szCs w:val="22"/>
+        </w:rPr>
+        <w:t xml:space="preserve">override </w:t>
+      </w:r>
+      <w:r>
+        <w:rPr>
+          <w:b w:val="0"/>
+          <w:bCs w:val="0"/>
+          <w:color w:val="00B0F0"/>
+          <w:sz w:val="22"/>
+          <w:szCs w:val="22"/>
+        </w:rPr>
+        <w:t>int</w:t>
+      </w:r>
+      <w:r>
+        <w:rPr>
+          <w:b w:val="0"/>
+          <w:bCs w:val="0"/>
+          <w:sz w:val="22"/>
+          <w:szCs w:val="22"/>
+        </w:rPr>
+        <w:t xml:space="preserve"> Engine(){</w:t>
+      </w:r>
+      <w:r>
+        <w:br/>
+      </w:r>
+      <w:r>
+        <w:tab/>
+      </w:r>
+      <w:r>
+        <w:tab/>
+      </w:r>
+      <w:r>
+        <w:tab/>
+      </w:r>
+      <w:r>
+        <w:tab/>
+      </w:r>
+      <w:r>
+        <w:tab/>
+      </w:r>
+      <w:proofErr w:type="spellStart"/>
+      <w:r>
+        <w:rPr>
+          <w:b w:val="0"/>
+          <w:bCs w:val="0"/>
+          <w:color w:val="00B0F0"/>
+          <w:sz w:val="22"/>
+          <w:szCs w:val="22"/>
+        </w:rPr>
+        <w:t>Console.WriteLine</w:t>
+      </w:r>
+      <w:proofErr w:type="spellEnd"/>
+      <w:r>
+        <w:rPr>
+          <w:b w:val="0"/>
+          <w:bCs w:val="0"/>
+          <w:sz w:val="22"/>
+          <w:szCs w:val="22"/>
+        </w:rPr>
+        <w:t>(“</w:t>
+      </w:r>
+      <w:r>
+        <w:rPr>
+          <w:b w:val="0"/>
+          <w:bCs w:val="0"/>
+          <w:sz w:val="22"/>
+          <w:szCs w:val="22"/>
+        </w:rPr>
+        <w:t>Child</w:t>
+      </w:r>
+      <w:r>
+        <w:rPr>
+          <w:b w:val="0"/>
+          <w:bCs w:val="0"/>
+          <w:sz w:val="22"/>
+          <w:szCs w:val="22"/>
+        </w:rPr>
+        <w:t xml:space="preserve"> Engine</w:t>
+      </w:r>
+      <w:r>
+        <w:rPr>
+          <w:b w:val="0"/>
+          <w:bCs w:val="0"/>
+          <w:sz w:val="22"/>
+          <w:szCs w:val="22"/>
+        </w:rPr>
+        <w:t xml:space="preserve"> v12</w:t>
+      </w:r>
+      <w:r>
+        <w:rPr>
+          <w:b w:val="0"/>
+          <w:bCs w:val="0"/>
+          <w:sz w:val="22"/>
+          <w:szCs w:val="22"/>
+        </w:rPr>
+        <w:t>”)</w:t>
+      </w:r>
+      <w:r>
+        <w:rPr>
+          <w:b w:val="0"/>
+          <w:bCs w:val="0"/>
+          <w:sz w:val="22"/>
+          <w:szCs w:val="22"/>
+        </w:rPr>
+        <w:t>; }</w:t>
+      </w:r>
+      <w:r>
+        <w:br/>
+      </w:r>
+      <w:r>
+        <w:tab/>
+      </w:r>
+      <w:r>
+        <w:tab/>
+      </w:r>
+      <w:r>
+        <w:tab/>
+      </w:r>
+      <w:r>
+        <w:tab/>
+      </w:r>
+      <w:r>
+        <w:tab/>
+      </w:r>
+      <w:r>
+        <w:rPr>
+          <w:b w:val="0"/>
+          <w:bCs w:val="0"/>
+          <w:sz w:val="22"/>
+          <w:szCs w:val="22"/>
+        </w:rPr>
+        <w:t>}</w:t>
+      </w:r>
+      <w:r>
+        <w:br/>
+      </w:r>
+      <w:r>
+        <w:rPr>
+          <w:b w:val="1"/>
+          <w:bCs w:val="1"/>
+          <w:sz w:val="36"/>
+          <w:szCs w:val="36"/>
+        </w:rPr>
+        <w:t xml:space="preserve">New: </w:t>
+      </w:r>
+    </w:p>
+    <w:p>
+      <w:pPr>
+        <w:pStyle w:val="Normal"/>
+        <w:ind w:left="0"/>
+        <w:jc w:val="left"/>
+        <w:rPr>
+          <w:b w:val="1"/>
+          <w:bCs w:val="1"/>
+          <w:sz w:val="36"/>
+          <w:szCs w:val="36"/>
+        </w:rPr>
+      </w:pPr>
+      <w:r>
+        <w:rPr>
+          <w:b w:val="0"/>
+          <w:bCs w:val="0"/>
+          <w:sz w:val="22"/>
+          <w:szCs w:val="22"/>
+        </w:rPr>
+        <w:t xml:space="preserve">It is used in the child class </w:t>
+      </w:r>
+      <w:r>
+        <w:rPr>
+          <w:b w:val="0"/>
+          <w:bCs w:val="0"/>
+          <w:sz w:val="22"/>
+          <w:szCs w:val="22"/>
+        </w:rPr>
+        <w:t xml:space="preserve">don’t want to override the function of the parent class, hence </w:t>
+      </w:r>
+      <w:r>
+        <w:rPr>
+          <w:b w:val="0"/>
+          <w:bCs w:val="0"/>
+          <w:sz w:val="22"/>
+          <w:szCs w:val="22"/>
+        </w:rPr>
+        <w:t>hides</w:t>
+      </w:r>
+      <w:r>
+        <w:rPr>
+          <w:b w:val="0"/>
+          <w:bCs w:val="0"/>
+          <w:sz w:val="22"/>
+          <w:szCs w:val="22"/>
+        </w:rPr>
+        <w:t xml:space="preserve"> the</w:t>
+      </w:r>
+      <w:r>
+        <w:rPr>
+          <w:b w:val="0"/>
+          <w:bCs w:val="0"/>
+          <w:sz w:val="22"/>
+          <w:szCs w:val="22"/>
+        </w:rPr>
+        <w:t xml:space="preserve"> function of the parent class.</w:t>
+      </w:r>
+      <w:r>
+        <w:rPr>
+          <w:b w:val="0"/>
+          <w:bCs w:val="0"/>
+          <w:sz w:val="22"/>
+          <w:szCs w:val="22"/>
+        </w:rPr>
+        <w:t xml:space="preserve"> </w:t>
+      </w:r>
+      <w:r>
+        <w:br/>
+      </w:r>
+      <w:r>
+        <w:rPr>
+          <w:b w:val="0"/>
+          <w:bCs w:val="0"/>
+          <w:sz w:val="22"/>
+          <w:szCs w:val="22"/>
+        </w:rPr>
+        <w:t>Syntax:</w:t>
+      </w:r>
+      <w:r>
+        <w:tab/>
+      </w:r>
+      <w:r>
+        <w:tab/>
+      </w:r>
+      <w:r>
+        <w:tab/>
+      </w:r>
+      <w:r>
+        <w:rPr>
+          <w:b w:val="0"/>
+          <w:bCs w:val="0"/>
+          <w:color w:val="00B0F0"/>
+          <w:sz w:val="22"/>
+          <w:szCs w:val="22"/>
+        </w:rPr>
+        <w:t>&lt;access-modifier&gt; virtual &lt;return-type&gt;</w:t>
+      </w:r>
+      <w:r>
+        <w:rPr>
+          <w:b w:val="0"/>
+          <w:bCs w:val="0"/>
+          <w:sz w:val="22"/>
+          <w:szCs w:val="22"/>
+        </w:rPr>
+        <w:t xml:space="preserve"> &lt;function-name&gt;(parameter-list){}</w:t>
+      </w:r>
+      <w:r>
+        <w:br/>
+      </w:r>
+      <w:r>
+        <w:rPr>
+          <w:b w:val="0"/>
+          <w:bCs w:val="0"/>
+          <w:sz w:val="22"/>
+          <w:szCs w:val="22"/>
+        </w:rPr>
+        <w:t>Example:</w:t>
+      </w:r>
+      <w:r>
+        <w:tab/>
+      </w:r>
+      <w:r>
+        <w:tab/>
+      </w:r>
+      <w:r>
+        <w:tab/>
+      </w:r>
+      <w:r>
+        <w:rPr>
+          <w:b w:val="0"/>
+          <w:bCs w:val="0"/>
+          <w:color w:val="00B0F0"/>
+          <w:sz w:val="22"/>
+          <w:szCs w:val="22"/>
+        </w:rPr>
+        <w:t>class</w:t>
+      </w:r>
+      <w:r>
+        <w:rPr>
+          <w:b w:val="0"/>
+          <w:bCs w:val="0"/>
+          <w:sz w:val="22"/>
+          <w:szCs w:val="22"/>
+        </w:rPr>
+        <w:t xml:space="preserve"> Car: Vehicle{</w:t>
+      </w:r>
+      <w:r>
+        <w:br/>
+      </w:r>
+      <w:r>
+        <w:tab/>
+      </w:r>
+      <w:r>
+        <w:tab/>
+      </w:r>
+      <w:r>
+        <w:tab/>
+      </w:r>
+      <w:r>
+        <w:tab/>
+      </w:r>
+      <w:r>
+        <w:tab/>
+      </w:r>
+      <w:r>
+        <w:rPr>
+          <w:b w:val="0"/>
+          <w:bCs w:val="0"/>
+          <w:color w:val="00B0F0"/>
+          <w:sz w:val="22"/>
+          <w:szCs w:val="22"/>
+        </w:rPr>
+        <w:t>public new int</w:t>
+      </w:r>
+      <w:r>
+        <w:rPr>
+          <w:b w:val="0"/>
+          <w:bCs w:val="0"/>
+          <w:sz w:val="22"/>
+          <w:szCs w:val="22"/>
+        </w:rPr>
+        <w:t xml:space="preserve"> Engine(){</w:t>
+      </w:r>
+      <w:r>
+        <w:br/>
+      </w:r>
+      <w:r>
+        <w:tab/>
+      </w:r>
+      <w:r>
+        <w:tab/>
+      </w:r>
+      <w:r>
+        <w:tab/>
+      </w:r>
+      <w:r>
+        <w:tab/>
+      </w:r>
+      <w:r>
+        <w:tab/>
+      </w:r>
+      <w:proofErr w:type="spellStart"/>
+      <w:r>
+        <w:rPr>
+          <w:b w:val="0"/>
+          <w:bCs w:val="0"/>
+          <w:color w:val="00B0F0"/>
+          <w:sz w:val="22"/>
+          <w:szCs w:val="22"/>
+        </w:rPr>
+        <w:t>Console.WriteLine</w:t>
+      </w:r>
+      <w:proofErr w:type="spellEnd"/>
+      <w:r>
+        <w:rPr>
+          <w:b w:val="0"/>
+          <w:bCs w:val="0"/>
+          <w:sz w:val="22"/>
+          <w:szCs w:val="22"/>
+        </w:rPr>
+        <w:t>(“Child Engine v12”)</w:t>
+      </w:r>
       <w:proofErr w:type="gramStart"/>
       <w:r>
         <w:rPr>
@@ -6529,7 +8258,7 @@
           <w:sz w:val="22"/>
           <w:szCs w:val="22"/>
         </w:rPr>
-        <w:t>sys){</w:t>
+        <w:t>; }</w:t>
       </w:r>
       <w:proofErr w:type="gramEnd"/>
       <w:r>
@@ -6544,122 +8273,6 @@
       <w:r>
         <w:tab/>
       </w:r>
-      <w:proofErr w:type="spellStart"/>
-      <w:r>
-        <w:rPr>
-          <w:b w:val="0"/>
-          <w:bCs w:val="0"/>
-          <w:color w:val="00B0F0"/>
-          <w:sz w:val="22"/>
-          <w:szCs w:val="22"/>
-        </w:rPr>
-        <w:t>this</w:t>
-      </w:r>
-      <w:r>
-        <w:rPr>
-          <w:b w:val="0"/>
-          <w:bCs w:val="0"/>
-          <w:sz w:val="22"/>
-          <w:szCs w:val="22"/>
-        </w:rPr>
-        <w:t>.RAMSize</w:t>
-      </w:r>
-      <w:proofErr w:type="spellEnd"/>
-      <w:r>
-        <w:rPr>
-          <w:b w:val="0"/>
-          <w:bCs w:val="0"/>
-          <w:sz w:val="22"/>
-          <w:szCs w:val="22"/>
-        </w:rPr>
-        <w:t xml:space="preserve"> = </w:t>
-      </w:r>
-      <w:proofErr w:type="spellStart"/>
-      <w:r>
-        <w:rPr>
-          <w:b w:val="0"/>
-          <w:bCs w:val="0"/>
-          <w:sz w:val="22"/>
-          <w:szCs w:val="22"/>
-        </w:rPr>
-        <w:t>sys.RAMSize</w:t>
-      </w:r>
-      <w:proofErr w:type="spellEnd"/>
-      <w:r>
-        <w:rPr>
-          <w:b w:val="0"/>
-          <w:bCs w:val="0"/>
-          <w:sz w:val="22"/>
-          <w:szCs w:val="22"/>
-        </w:rPr>
-        <w:t>;</w:t>
-      </w:r>
-      <w:r>
-        <w:br/>
-      </w:r>
-      <w:r>
-        <w:tab/>
-      </w:r>
-      <w:r>
-        <w:tab/>
-      </w:r>
-      <w:r>
-        <w:tab/>
-      </w:r>
-      <w:proofErr w:type="spellStart"/>
-      <w:r>
-        <w:rPr>
-          <w:b w:val="0"/>
-          <w:bCs w:val="0"/>
-          <w:color w:val="00B0F0"/>
-          <w:sz w:val="22"/>
-          <w:szCs w:val="22"/>
-        </w:rPr>
-        <w:t>this</w:t>
-      </w:r>
-      <w:r>
-        <w:rPr>
-          <w:b w:val="0"/>
-          <w:bCs w:val="0"/>
-          <w:sz w:val="22"/>
-          <w:szCs w:val="22"/>
-        </w:rPr>
-        <w:t>.ROMSize</w:t>
-      </w:r>
-      <w:proofErr w:type="spellEnd"/>
-      <w:r>
-        <w:rPr>
-          <w:b w:val="0"/>
-          <w:bCs w:val="0"/>
-          <w:sz w:val="22"/>
-          <w:szCs w:val="22"/>
-        </w:rPr>
-        <w:t xml:space="preserve"> = </w:t>
-      </w:r>
-      <w:r>
-        <w:rPr>
-          <w:b w:val="0"/>
-          <w:bCs w:val="0"/>
-          <w:sz w:val="22"/>
-          <w:szCs w:val="22"/>
-        </w:rPr>
-        <w:t>sys.ROMSize</w:t>
-      </w:r>
-      <w:r>
-        <w:rPr>
-          <w:b w:val="0"/>
-          <w:bCs w:val="0"/>
-          <w:sz w:val="22"/>
-          <w:szCs w:val="22"/>
-        </w:rPr>
-        <w:t>;</w:t>
-      </w:r>
-      <w:r>
-        <w:br/>
-      </w:r>
-      <w:r>
-        <w:tab/>
-      </w:r>
       <w:r>
         <w:tab/>
       </w:r>
@@ -6677,6 +8290,40 @@
       </w:r>
       <w:r>
         <w:br/>
+      </w:r>
+    </w:p>
+    <w:p>
+      <w:pPr>
+        <w:pStyle w:val="Normal"/>
+        <w:ind w:left="0"/>
+        <w:jc w:val="left"/>
+        <w:rPr>
+          <w:b w:val="0"/>
+          <w:bCs w:val="0"/>
+          <w:sz w:val="22"/>
+          <w:szCs w:val="22"/>
+        </w:rPr>
+      </w:pPr>
+      <w:r>
+        <w:rPr>
+          <w:b w:val="0"/>
+          <w:bCs w:val="0"/>
+          <w:sz w:val="22"/>
+          <w:szCs w:val="22"/>
+        </w:rPr>
+        <w:t xml:space="preserve">           </w:t>
+      </w:r>
+      <w:r>
+        <w:br/>
+      </w:r>
+      <w:r>
+        <w:tab/>
+      </w:r>
+      <w:r>
+        <w:tab/>
+      </w:r>
+      <w:r>
+        <w:tab/>
       </w:r>
     </w:p>
     <w:sectPr>

</xml_diff>